<commit_message>
RR ->Piano di Progetto -> Capitoli 2, 3 e 4 revisionati, manca solo il 5 (da completare)
</commit_message>
<xml_diff>
--- a/RR/Esterni/Piano di Progetto/piano di progetto.docx
+++ b/RR/Esterni/Piano di Progetto/piano di progetto.docx
@@ -56,10 +56,10 @@
         <w:tblLook w:val="0000"/>
       </w:tblPr>
       <w:tblGrid>
-        <w:gridCol w:w="1453"/>
-        <w:gridCol w:w="2143"/>
-        <w:gridCol w:w="2448"/>
-        <w:gridCol w:w="3769"/>
+        <w:gridCol w:w="1418"/>
+        <w:gridCol w:w="2033"/>
+        <w:gridCol w:w="2405"/>
+        <w:gridCol w:w="3957"/>
       </w:tblGrid>
       <w:tr>
         <w:tc>
@@ -323,7 +323,6 @@
             <w:tcW w:w="2325" w:type="dxa"/>
             <w:tcBorders>
               <w:left w:val="single" w:sz="2" w:space="0" w:color="000001"/>
-              <w:bottom w:val="single" w:sz="2" w:space="0" w:color="000001"/>
             </w:tcBorders>
             <w:shd w:val="clear" w:color="auto" w:fill="FFFFFF"/>
             <w:tcMar>
@@ -353,7 +352,6 @@
             <w:tcW w:w="4815" w:type="dxa"/>
             <w:tcBorders>
               <w:left w:val="single" w:sz="2" w:space="0" w:color="000001"/>
-              <w:bottom w:val="single" w:sz="2" w:space="0" w:color="000001"/>
             </w:tcBorders>
             <w:shd w:val="clear" w:color="auto" w:fill="FFFFFF"/>
             <w:tcMar>
@@ -383,7 +381,6 @@
             <w:tcW w:w="7320" w:type="dxa"/>
             <w:tcBorders>
               <w:left w:val="single" w:sz="2" w:space="0" w:color="000001"/>
-              <w:bottom w:val="single" w:sz="2" w:space="0" w:color="000001"/>
             </w:tcBorders>
             <w:shd w:val="clear" w:color="auto" w:fill="FFFFFF"/>
             <w:tcMar>
@@ -413,7 +410,6 @@
             <w:tcW w:w="9813" w:type="dxa"/>
             <w:tcBorders>
               <w:left w:val="single" w:sz="2" w:space="0" w:color="000001"/>
-              <w:bottom w:val="single" w:sz="2" w:space="0" w:color="000001"/>
               <w:right w:val="single" w:sz="2" w:space="0" w:color="000001"/>
             </w:tcBorders>
             <w:shd w:val="clear" w:color="auto" w:fill="FFFFFF"/>
@@ -436,6 +432,512 @@
                 <w:lang w:val="it-IT"/>
               </w:rPr>
               <w:t>Eliminazione della sezione 2.4,  implementazione del ciclo di vita (sezione 3.1), avanzamento della sezione 3 fino al punto 3.3 incluso (mancano diagrammi e la maggior parte delle tabelle, da rivedere le ripartizioni dei ruoli)</w:t>
+            </w:r>
+          </w:p>
+        </w:tc>
+      </w:tr>
+      <w:tr>
+        <w:trPr>
+          <w:trHeight w:val="2719"/>
+        </w:trPr>
+        <w:tc>
+          <w:tcPr>
+            <w:tcW w:w="2325" w:type="dxa"/>
+            <w:tcBorders>
+              <w:left w:val="single" w:sz="2" w:space="0" w:color="000001"/>
+            </w:tcBorders>
+            <w:shd w:val="clear" w:color="auto" w:fill="FFFFFF"/>
+            <w:tcMar>
+              <w:top w:w="0" w:type="dxa"/>
+              <w:left w:w="108" w:type="dxa"/>
+              <w:bottom w:w="0" w:type="dxa"/>
+              <w:right w:w="108" w:type="dxa"/>
+            </w:tcMar>
+          </w:tcPr>
+          <w:p>
+            <w:pPr>
+              <w:pStyle w:val="Default"/>
+              <w:rPr>
+                <w:lang w:val="it-IT"/>
+              </w:rPr>
+            </w:pPr>
+            <w:r>
+              <w:rPr>
+                <w:lang w:val="it-IT"/>
+              </w:rPr>
+              <w:t>10/12/11</w:t>
+            </w:r>
+          </w:p>
+        </w:tc>
+        <w:tc>
+          <w:tcPr>
+            <w:tcW w:w="4815" w:type="dxa"/>
+            <w:tcBorders>
+              <w:left w:val="single" w:sz="2" w:space="0" w:color="000001"/>
+            </w:tcBorders>
+            <w:shd w:val="clear" w:color="auto" w:fill="FFFFFF"/>
+            <w:tcMar>
+              <w:top w:w="0" w:type="dxa"/>
+              <w:left w:w="108" w:type="dxa"/>
+              <w:bottom w:w="0" w:type="dxa"/>
+              <w:right w:w="108" w:type="dxa"/>
+            </w:tcMar>
+          </w:tcPr>
+          <w:p>
+            <w:pPr>
+              <w:pStyle w:val="Default"/>
+              <w:rPr>
+                <w:lang w:val="it-IT"/>
+              </w:rPr>
+            </w:pPr>
+            <w:r>
+              <w:rPr>
+                <w:lang w:val="it-IT"/>
+              </w:rPr>
+              <w:t>0.3</w:t>
+            </w:r>
+          </w:p>
+        </w:tc>
+        <w:tc>
+          <w:tcPr>
+            <w:tcW w:w="7320" w:type="dxa"/>
+            <w:tcBorders>
+              <w:left w:val="single" w:sz="2" w:space="0" w:color="000001"/>
+            </w:tcBorders>
+            <w:shd w:val="clear" w:color="auto" w:fill="FFFFFF"/>
+            <w:tcMar>
+              <w:top w:w="0" w:type="dxa"/>
+              <w:left w:w="108" w:type="dxa"/>
+              <w:bottom w:w="0" w:type="dxa"/>
+              <w:right w:w="108" w:type="dxa"/>
+            </w:tcMar>
+          </w:tcPr>
+          <w:p>
+            <w:pPr>
+              <w:pStyle w:val="Default"/>
+              <w:rPr>
+                <w:lang w:val="it-IT"/>
+              </w:rPr>
+            </w:pPr>
+            <w:r>
+              <w:rPr>
+                <w:lang w:val="it-IT"/>
+              </w:rPr>
+              <w:t>Marco Begolo</w:t>
+            </w:r>
+          </w:p>
+        </w:tc>
+        <w:tc>
+          <w:tcPr>
+            <w:tcW w:w="9813" w:type="dxa"/>
+            <w:tcBorders>
+              <w:left w:val="single" w:sz="2" w:space="0" w:color="000001"/>
+              <w:right w:val="single" w:sz="2" w:space="0" w:color="000001"/>
+            </w:tcBorders>
+            <w:shd w:val="clear" w:color="auto" w:fill="FFFFFF"/>
+            <w:tcMar>
+              <w:top w:w="0" w:type="dxa"/>
+              <w:left w:w="108" w:type="dxa"/>
+              <w:bottom w:w="0" w:type="dxa"/>
+              <w:right w:w="108" w:type="dxa"/>
+            </w:tcMar>
+          </w:tcPr>
+          <w:p>
+            <w:pPr>
+              <w:pStyle w:val="Default"/>
+              <w:rPr>
+                <w:lang w:val="it-IT"/>
+              </w:rPr>
+            </w:pPr>
+            <w:r>
+              <w:rPr>
+                <w:lang w:val="it-IT"/>
+              </w:rPr>
+              <w:t xml:space="preserve">Stesura di tutti i diagrammi di </w:t>
+            </w:r>
+            <w:proofErr w:type="spellStart"/>
+            <w:r>
+              <w:rPr>
+                <w:lang w:val="it-IT"/>
+              </w:rPr>
+              <w:t>gantt</w:t>
+            </w:r>
+            <w:proofErr w:type="spellEnd"/>
+          </w:p>
+        </w:tc>
+      </w:tr>
+      <w:tr>
+        <w:trPr>
+          <w:trHeight w:val="2719"/>
+        </w:trPr>
+        <w:tc>
+          <w:tcPr>
+            <w:tcW w:w="2325" w:type="dxa"/>
+            <w:tcBorders>
+              <w:left w:val="single" w:sz="2" w:space="0" w:color="000001"/>
+            </w:tcBorders>
+            <w:shd w:val="clear" w:color="auto" w:fill="FFFFFF"/>
+            <w:tcMar>
+              <w:top w:w="0" w:type="dxa"/>
+              <w:left w:w="108" w:type="dxa"/>
+              <w:bottom w:w="0" w:type="dxa"/>
+              <w:right w:w="108" w:type="dxa"/>
+            </w:tcMar>
+          </w:tcPr>
+          <w:p>
+            <w:pPr>
+              <w:pStyle w:val="Default"/>
+              <w:rPr>
+                <w:lang w:val="it-IT"/>
+              </w:rPr>
+            </w:pPr>
+            <w:r>
+              <w:rPr>
+                <w:lang w:val="it-IT"/>
+              </w:rPr>
+              <w:t>12/12/11</w:t>
+            </w:r>
+          </w:p>
+        </w:tc>
+        <w:tc>
+          <w:tcPr>
+            <w:tcW w:w="4815" w:type="dxa"/>
+            <w:tcBorders>
+              <w:left w:val="single" w:sz="2" w:space="0" w:color="000001"/>
+            </w:tcBorders>
+            <w:shd w:val="clear" w:color="auto" w:fill="FFFFFF"/>
+            <w:tcMar>
+              <w:top w:w="0" w:type="dxa"/>
+              <w:left w:w="108" w:type="dxa"/>
+              <w:bottom w:w="0" w:type="dxa"/>
+              <w:right w:w="108" w:type="dxa"/>
+            </w:tcMar>
+          </w:tcPr>
+          <w:p>
+            <w:pPr>
+              <w:pStyle w:val="Default"/>
+              <w:rPr>
+                <w:lang w:val="it-IT"/>
+              </w:rPr>
+            </w:pPr>
+            <w:r>
+              <w:rPr>
+                <w:lang w:val="it-IT"/>
+              </w:rPr>
+              <w:t>0.4</w:t>
+            </w:r>
+          </w:p>
+        </w:tc>
+        <w:tc>
+          <w:tcPr>
+            <w:tcW w:w="7320" w:type="dxa"/>
+            <w:tcBorders>
+              <w:left w:val="single" w:sz="2" w:space="0" w:color="000001"/>
+            </w:tcBorders>
+            <w:shd w:val="clear" w:color="auto" w:fill="FFFFFF"/>
+            <w:tcMar>
+              <w:top w:w="0" w:type="dxa"/>
+              <w:left w:w="108" w:type="dxa"/>
+              <w:bottom w:w="0" w:type="dxa"/>
+              <w:right w:w="108" w:type="dxa"/>
+            </w:tcMar>
+          </w:tcPr>
+          <w:p>
+            <w:pPr>
+              <w:pStyle w:val="Default"/>
+              <w:rPr>
+                <w:lang w:val="it-IT"/>
+              </w:rPr>
+            </w:pPr>
+            <w:r>
+              <w:rPr>
+                <w:lang w:val="it-IT"/>
+              </w:rPr>
+              <w:t>Giorgio Maggiolo</w:t>
+            </w:r>
+          </w:p>
+        </w:tc>
+        <w:tc>
+          <w:tcPr>
+            <w:tcW w:w="9813" w:type="dxa"/>
+            <w:tcBorders>
+              <w:left w:val="single" w:sz="2" w:space="0" w:color="000001"/>
+              <w:right w:val="single" w:sz="2" w:space="0" w:color="000001"/>
+            </w:tcBorders>
+            <w:shd w:val="clear" w:color="auto" w:fill="FFFFFF"/>
+            <w:tcMar>
+              <w:top w:w="0" w:type="dxa"/>
+              <w:left w:w="108" w:type="dxa"/>
+              <w:bottom w:w="0" w:type="dxa"/>
+              <w:right w:w="108" w:type="dxa"/>
+            </w:tcMar>
+          </w:tcPr>
+          <w:p>
+            <w:pPr>
+              <w:pStyle w:val="Default"/>
+              <w:tabs>
+                <w:tab w:val="clear" w:pos="709"/>
+                <w:tab w:val="left" w:pos="1245"/>
+              </w:tabs>
+              <w:rPr>
+                <w:lang w:val="it-IT"/>
+              </w:rPr>
+            </w:pPr>
+            <w:r>
+              <w:rPr>
+                <w:lang w:val="it-IT"/>
+              </w:rPr>
+              <w:tab/>
+              <w:t>Revisione capitolo 3. Scrittura capitolo 1</w:t>
+            </w:r>
+          </w:p>
+        </w:tc>
+      </w:tr>
+      <w:tr>
+        <w:trPr>
+          <w:trHeight w:val="2719"/>
+        </w:trPr>
+        <w:tc>
+          <w:tcPr>
+            <w:tcW w:w="2325" w:type="dxa"/>
+            <w:tcBorders>
+              <w:left w:val="single" w:sz="2" w:space="0" w:color="000001"/>
+            </w:tcBorders>
+            <w:shd w:val="clear" w:color="auto" w:fill="FFFFFF"/>
+            <w:tcMar>
+              <w:top w:w="0" w:type="dxa"/>
+              <w:left w:w="108" w:type="dxa"/>
+              <w:bottom w:w="0" w:type="dxa"/>
+              <w:right w:w="108" w:type="dxa"/>
+            </w:tcMar>
+          </w:tcPr>
+          <w:p>
+            <w:pPr>
+              <w:pStyle w:val="Default"/>
+              <w:rPr>
+                <w:lang w:val="it-IT"/>
+              </w:rPr>
+            </w:pPr>
+            <w:r>
+              <w:rPr>
+                <w:lang w:val="it-IT"/>
+              </w:rPr>
+              <w:lastRenderedPageBreak/>
+              <w:t>13/12/11</w:t>
+            </w:r>
+          </w:p>
+        </w:tc>
+        <w:tc>
+          <w:tcPr>
+            <w:tcW w:w="4815" w:type="dxa"/>
+            <w:tcBorders>
+              <w:left w:val="single" w:sz="2" w:space="0" w:color="000001"/>
+            </w:tcBorders>
+            <w:shd w:val="clear" w:color="auto" w:fill="FFFFFF"/>
+            <w:tcMar>
+              <w:top w:w="0" w:type="dxa"/>
+              <w:left w:w="108" w:type="dxa"/>
+              <w:bottom w:w="0" w:type="dxa"/>
+              <w:right w:w="108" w:type="dxa"/>
+            </w:tcMar>
+          </w:tcPr>
+          <w:p>
+            <w:pPr>
+              <w:pStyle w:val="Default"/>
+              <w:rPr>
+                <w:lang w:val="it-IT"/>
+              </w:rPr>
+            </w:pPr>
+            <w:r>
+              <w:rPr>
+                <w:lang w:val="it-IT"/>
+              </w:rPr>
+              <w:t>0.5</w:t>
+            </w:r>
+          </w:p>
+        </w:tc>
+        <w:tc>
+          <w:tcPr>
+            <w:tcW w:w="7320" w:type="dxa"/>
+            <w:tcBorders>
+              <w:left w:val="single" w:sz="2" w:space="0" w:color="000001"/>
+            </w:tcBorders>
+            <w:shd w:val="clear" w:color="auto" w:fill="FFFFFF"/>
+            <w:tcMar>
+              <w:top w:w="0" w:type="dxa"/>
+              <w:left w:w="108" w:type="dxa"/>
+              <w:bottom w:w="0" w:type="dxa"/>
+              <w:right w:w="108" w:type="dxa"/>
+            </w:tcMar>
+          </w:tcPr>
+          <w:p>
+            <w:pPr>
+              <w:pStyle w:val="Default"/>
+              <w:rPr>
+                <w:lang w:val="it-IT"/>
+              </w:rPr>
+            </w:pPr>
+            <w:r>
+              <w:rPr>
+                <w:lang w:val="it-IT"/>
+              </w:rPr>
+              <w:t>Marco Begolo</w:t>
+            </w:r>
+          </w:p>
+        </w:tc>
+        <w:tc>
+          <w:tcPr>
+            <w:tcW w:w="9813" w:type="dxa"/>
+            <w:tcBorders>
+              <w:left w:val="single" w:sz="2" w:space="0" w:color="000001"/>
+              <w:right w:val="single" w:sz="2" w:space="0" w:color="000001"/>
+            </w:tcBorders>
+            <w:shd w:val="clear" w:color="auto" w:fill="FFFFFF"/>
+            <w:tcMar>
+              <w:top w:w="0" w:type="dxa"/>
+              <w:left w:w="108" w:type="dxa"/>
+              <w:bottom w:w="0" w:type="dxa"/>
+              <w:right w:w="108" w:type="dxa"/>
+            </w:tcMar>
+          </w:tcPr>
+          <w:p>
+            <w:pPr>
+              <w:pStyle w:val="Default"/>
+              <w:rPr>
+                <w:lang w:val="it-IT"/>
+              </w:rPr>
+            </w:pPr>
+            <w:r>
+              <w:rPr>
+                <w:lang w:val="it-IT"/>
+              </w:rPr>
+              <w:t>Completate tutte le tabella per la ripartizione dei ruoli e la distribuzione delle ore</w:t>
+            </w:r>
+          </w:p>
+        </w:tc>
+      </w:tr>
+      <w:tr>
+        <w:trPr>
+          <w:trHeight w:val="2719"/>
+        </w:trPr>
+        <w:tc>
+          <w:tcPr>
+            <w:tcW w:w="2325" w:type="dxa"/>
+            <w:tcBorders>
+              <w:left w:val="single" w:sz="2" w:space="0" w:color="000001"/>
+              <w:bottom w:val="single" w:sz="2" w:space="0" w:color="000001"/>
+            </w:tcBorders>
+            <w:shd w:val="clear" w:color="auto" w:fill="FFFFFF"/>
+            <w:tcMar>
+              <w:top w:w="0" w:type="dxa"/>
+              <w:left w:w="108" w:type="dxa"/>
+              <w:bottom w:w="0" w:type="dxa"/>
+              <w:right w:w="108" w:type="dxa"/>
+            </w:tcMar>
+          </w:tcPr>
+          <w:p>
+            <w:pPr>
+              <w:pStyle w:val="Default"/>
+              <w:rPr>
+                <w:lang w:val="it-IT"/>
+              </w:rPr>
+            </w:pPr>
+            <w:r>
+              <w:rPr>
+                <w:lang w:val="it-IT"/>
+              </w:rPr>
+              <w:t>16/12/11</w:t>
+            </w:r>
+          </w:p>
+        </w:tc>
+        <w:tc>
+          <w:tcPr>
+            <w:tcW w:w="4815" w:type="dxa"/>
+            <w:tcBorders>
+              <w:left w:val="single" w:sz="2" w:space="0" w:color="000001"/>
+              <w:bottom w:val="single" w:sz="2" w:space="0" w:color="000001"/>
+            </w:tcBorders>
+            <w:shd w:val="clear" w:color="auto" w:fill="FFFFFF"/>
+            <w:tcMar>
+              <w:top w:w="0" w:type="dxa"/>
+              <w:left w:w="108" w:type="dxa"/>
+              <w:bottom w:w="0" w:type="dxa"/>
+              <w:right w:w="108" w:type="dxa"/>
+            </w:tcMar>
+          </w:tcPr>
+          <w:p>
+            <w:pPr>
+              <w:pStyle w:val="Default"/>
+              <w:rPr>
+                <w:lang w:val="it-IT"/>
+              </w:rPr>
+            </w:pPr>
+            <w:r>
+              <w:rPr>
+                <w:lang w:val="it-IT"/>
+              </w:rPr>
+              <w:t>0.6</w:t>
+            </w:r>
+          </w:p>
+        </w:tc>
+        <w:tc>
+          <w:tcPr>
+            <w:tcW w:w="7320" w:type="dxa"/>
+            <w:tcBorders>
+              <w:left w:val="single" w:sz="2" w:space="0" w:color="000001"/>
+              <w:bottom w:val="single" w:sz="2" w:space="0" w:color="000001"/>
+            </w:tcBorders>
+            <w:shd w:val="clear" w:color="auto" w:fill="FFFFFF"/>
+            <w:tcMar>
+              <w:top w:w="0" w:type="dxa"/>
+              <w:left w:w="108" w:type="dxa"/>
+              <w:bottom w:w="0" w:type="dxa"/>
+              <w:right w:w="108" w:type="dxa"/>
+            </w:tcMar>
+          </w:tcPr>
+          <w:p>
+            <w:pPr>
+              <w:pStyle w:val="Default"/>
+              <w:rPr>
+                <w:lang w:val="it-IT"/>
+              </w:rPr>
+            </w:pPr>
+            <w:r>
+              <w:rPr>
+                <w:lang w:val="it-IT"/>
+              </w:rPr>
+              <w:t>Marco Begolo</w:t>
+            </w:r>
+          </w:p>
+        </w:tc>
+        <w:tc>
+          <w:tcPr>
+            <w:tcW w:w="9813" w:type="dxa"/>
+            <w:tcBorders>
+              <w:left w:val="single" w:sz="2" w:space="0" w:color="000001"/>
+              <w:bottom w:val="single" w:sz="2" w:space="0" w:color="000001"/>
+              <w:right w:val="single" w:sz="2" w:space="0" w:color="000001"/>
+            </w:tcBorders>
+            <w:shd w:val="clear" w:color="auto" w:fill="FFFFFF"/>
+            <w:tcMar>
+              <w:top w:w="0" w:type="dxa"/>
+              <w:left w:w="108" w:type="dxa"/>
+              <w:bottom w:w="0" w:type="dxa"/>
+              <w:right w:w="108" w:type="dxa"/>
+            </w:tcMar>
+          </w:tcPr>
+          <w:p>
+            <w:pPr>
+              <w:pStyle w:val="Default"/>
+              <w:rPr>
+                <w:lang w:val="it-IT"/>
+              </w:rPr>
+            </w:pPr>
+            <w:r>
+              <w:rPr>
+                <w:lang w:val="it-IT"/>
+              </w:rPr>
+              <w:t>Completato il capitolo 4 (Analisi dei rischi)</w:t>
             </w:r>
           </w:p>
         </w:tc>
@@ -6457,7 +6959,7 @@
 </file>
 
 <file path=customXml/itemProps1.xml><?xml version="1.0" encoding="utf-8"?>
-<ds:datastoreItem xmlns:ds="http://schemas.openxmlformats.org/officeDocument/2006/customXml" ds:itemID="{08185848-E081-476A-920C-63438A1724A1}">
+<ds:datastoreItem xmlns:ds="http://schemas.openxmlformats.org/officeDocument/2006/customXml" ds:itemID="{82F6D402-F669-4C0B-840D-E4DEB06EF63B}">
   <ds:schemaRefs>
     <ds:schemaRef ds:uri="http://schemas.openxmlformats.org/officeDocument/2006/bibliography"/>
   </ds:schemaRefs>

</xml_diff>

<commit_message>
RR -> Piano di Progetto -> completato, da verificare e accettare
</commit_message>
<xml_diff>
--- a/RR/Esterni/Piano di Progetto/piano di progetto.docx
+++ b/RR/Esterni/Piano di Progetto/piano di progetto.docx
@@ -56,10 +56,10 @@
         <w:tblLook w:val="0000"/>
       </w:tblPr>
       <w:tblGrid>
-        <w:gridCol w:w="1418"/>
-        <w:gridCol w:w="2033"/>
-        <w:gridCol w:w="2405"/>
-        <w:gridCol w:w="3957"/>
+        <w:gridCol w:w="1598"/>
+        <w:gridCol w:w="1996"/>
+        <w:gridCol w:w="2340"/>
+        <w:gridCol w:w="3879"/>
       </w:tblGrid>
       <w:tr>
         <w:tc>
@@ -825,7 +825,6 @@
             <w:tcW w:w="2325" w:type="dxa"/>
             <w:tcBorders>
               <w:left w:val="single" w:sz="2" w:space="0" w:color="000001"/>
-              <w:bottom w:val="single" w:sz="2" w:space="0" w:color="000001"/>
             </w:tcBorders>
             <w:shd w:val="clear" w:color="auto" w:fill="FFFFFF"/>
             <w:tcMar>
@@ -855,7 +854,6 @@
             <w:tcW w:w="4815" w:type="dxa"/>
             <w:tcBorders>
               <w:left w:val="single" w:sz="2" w:space="0" w:color="000001"/>
-              <w:bottom w:val="single" w:sz="2" w:space="0" w:color="000001"/>
             </w:tcBorders>
             <w:shd w:val="clear" w:color="auto" w:fill="FFFFFF"/>
             <w:tcMar>
@@ -885,7 +883,6 @@
             <w:tcW w:w="7320" w:type="dxa"/>
             <w:tcBorders>
               <w:left w:val="single" w:sz="2" w:space="0" w:color="000001"/>
-              <w:bottom w:val="single" w:sz="2" w:space="0" w:color="000001"/>
             </w:tcBorders>
             <w:shd w:val="clear" w:color="auto" w:fill="FFFFFF"/>
             <w:tcMar>
@@ -915,7 +912,6 @@
             <w:tcW w:w="9813" w:type="dxa"/>
             <w:tcBorders>
               <w:left w:val="single" w:sz="2" w:space="0" w:color="000001"/>
-              <w:bottom w:val="single" w:sz="2" w:space="0" w:color="000001"/>
               <w:right w:val="single" w:sz="2" w:space="0" w:color="000001"/>
             </w:tcBorders>
             <w:shd w:val="clear" w:color="auto" w:fill="FFFFFF"/>
@@ -939,6 +935,476 @@
               </w:rPr>
               <w:t>Completato il capitolo 4 (Analisi dei rischi)</w:t>
             </w:r>
+          </w:p>
+        </w:tc>
+      </w:tr>
+      <w:tr>
+        <w:trPr>
+          <w:trHeight w:val="2719"/>
+        </w:trPr>
+        <w:tc>
+          <w:tcPr>
+            <w:tcW w:w="2325" w:type="dxa"/>
+            <w:tcBorders>
+              <w:left w:val="single" w:sz="2" w:space="0" w:color="000001"/>
+            </w:tcBorders>
+            <w:shd w:val="clear" w:color="auto" w:fill="FFFFFF"/>
+            <w:tcMar>
+              <w:top w:w="0" w:type="dxa"/>
+              <w:left w:w="108" w:type="dxa"/>
+              <w:bottom w:w="0" w:type="dxa"/>
+              <w:right w:w="108" w:type="dxa"/>
+            </w:tcMar>
+          </w:tcPr>
+          <w:p>
+            <w:pPr>
+              <w:pStyle w:val="Default"/>
+              <w:rPr>
+                <w:lang w:val="it-IT"/>
+              </w:rPr>
+            </w:pPr>
+            <w:r>
+              <w:rPr>
+                <w:lang w:val="it-IT"/>
+              </w:rPr>
+              <w:t>17/12/11</w:t>
+            </w:r>
+          </w:p>
+        </w:tc>
+        <w:tc>
+          <w:tcPr>
+            <w:tcW w:w="4815" w:type="dxa"/>
+            <w:tcBorders>
+              <w:left w:val="single" w:sz="2" w:space="0" w:color="000001"/>
+            </w:tcBorders>
+            <w:shd w:val="clear" w:color="auto" w:fill="FFFFFF"/>
+            <w:tcMar>
+              <w:top w:w="0" w:type="dxa"/>
+              <w:left w:w="108" w:type="dxa"/>
+              <w:bottom w:w="0" w:type="dxa"/>
+              <w:right w:w="108" w:type="dxa"/>
+            </w:tcMar>
+          </w:tcPr>
+          <w:p>
+            <w:pPr>
+              <w:pStyle w:val="Default"/>
+              <w:rPr>
+                <w:lang w:val="it-IT"/>
+              </w:rPr>
+            </w:pPr>
+            <w:r>
+              <w:rPr>
+                <w:lang w:val="it-IT"/>
+              </w:rPr>
+              <w:t>0.7</w:t>
+            </w:r>
+          </w:p>
+        </w:tc>
+        <w:tc>
+          <w:tcPr>
+            <w:tcW w:w="7320" w:type="dxa"/>
+            <w:tcBorders>
+              <w:left w:val="single" w:sz="2" w:space="0" w:color="000001"/>
+            </w:tcBorders>
+            <w:shd w:val="clear" w:color="auto" w:fill="FFFFFF"/>
+            <w:tcMar>
+              <w:top w:w="0" w:type="dxa"/>
+              <w:left w:w="108" w:type="dxa"/>
+              <w:bottom w:w="0" w:type="dxa"/>
+              <w:right w:w="108" w:type="dxa"/>
+            </w:tcMar>
+          </w:tcPr>
+          <w:p>
+            <w:pPr>
+              <w:pStyle w:val="Default"/>
+              <w:rPr>
+                <w:lang w:val="it-IT"/>
+              </w:rPr>
+            </w:pPr>
+            <w:r>
+              <w:rPr>
+                <w:lang w:val="it-IT"/>
+              </w:rPr>
+              <w:t>Marco Begolo</w:t>
+            </w:r>
+          </w:p>
+        </w:tc>
+        <w:tc>
+          <w:tcPr>
+            <w:tcW w:w="9813" w:type="dxa"/>
+            <w:tcBorders>
+              <w:left w:val="single" w:sz="2" w:space="0" w:color="000001"/>
+              <w:right w:val="single" w:sz="2" w:space="0" w:color="000001"/>
+            </w:tcBorders>
+            <w:shd w:val="clear" w:color="auto" w:fill="FFFFFF"/>
+            <w:tcMar>
+              <w:top w:w="0" w:type="dxa"/>
+              <w:left w:w="108" w:type="dxa"/>
+              <w:bottom w:w="0" w:type="dxa"/>
+              <w:right w:w="108" w:type="dxa"/>
+            </w:tcMar>
+          </w:tcPr>
+          <w:p>
+            <w:pPr>
+              <w:pStyle w:val="Default"/>
+              <w:rPr>
+                <w:lang w:val="it-IT"/>
+              </w:rPr>
+            </w:pPr>
+            <w:r>
+              <w:rPr>
+                <w:lang w:val="it-IT"/>
+              </w:rPr>
+              <w:t>Creazione grafici. Scrittura capitolo 5 (preventivo) e sezione 3.6.</w:t>
+            </w:r>
+          </w:p>
+        </w:tc>
+      </w:tr>
+      <w:tr>
+        <w:trPr>
+          <w:trHeight w:val="2719"/>
+        </w:trPr>
+        <w:tc>
+          <w:tcPr>
+            <w:tcW w:w="2325" w:type="dxa"/>
+            <w:tcBorders>
+              <w:left w:val="single" w:sz="2" w:space="0" w:color="000001"/>
+            </w:tcBorders>
+            <w:shd w:val="clear" w:color="auto" w:fill="FFFFFF"/>
+            <w:tcMar>
+              <w:top w:w="0" w:type="dxa"/>
+              <w:left w:w="108" w:type="dxa"/>
+              <w:bottom w:w="0" w:type="dxa"/>
+              <w:right w:w="108" w:type="dxa"/>
+            </w:tcMar>
+          </w:tcPr>
+          <w:p>
+            <w:pPr>
+              <w:pStyle w:val="Default"/>
+              <w:rPr>
+                <w:lang w:val="it-IT"/>
+              </w:rPr>
+            </w:pPr>
+            <w:r>
+              <w:rPr>
+                <w:lang w:val="it-IT"/>
+              </w:rPr>
+              <w:t>18/12/2011</w:t>
+            </w:r>
+          </w:p>
+        </w:tc>
+        <w:tc>
+          <w:tcPr>
+            <w:tcW w:w="4815" w:type="dxa"/>
+            <w:tcBorders>
+              <w:left w:val="single" w:sz="2" w:space="0" w:color="000001"/>
+            </w:tcBorders>
+            <w:shd w:val="clear" w:color="auto" w:fill="FFFFFF"/>
+            <w:tcMar>
+              <w:top w:w="0" w:type="dxa"/>
+              <w:left w:w="108" w:type="dxa"/>
+              <w:bottom w:w="0" w:type="dxa"/>
+              <w:right w:w="108" w:type="dxa"/>
+            </w:tcMar>
+          </w:tcPr>
+          <w:p>
+            <w:pPr>
+              <w:pStyle w:val="Default"/>
+              <w:rPr>
+                <w:lang w:val="it-IT"/>
+              </w:rPr>
+            </w:pPr>
+            <w:r>
+              <w:rPr>
+                <w:lang w:val="it-IT"/>
+              </w:rPr>
+              <w:t>0.8</w:t>
+            </w:r>
+          </w:p>
+        </w:tc>
+        <w:tc>
+          <w:tcPr>
+            <w:tcW w:w="7320" w:type="dxa"/>
+            <w:tcBorders>
+              <w:left w:val="single" w:sz="2" w:space="0" w:color="000001"/>
+            </w:tcBorders>
+            <w:shd w:val="clear" w:color="auto" w:fill="FFFFFF"/>
+            <w:tcMar>
+              <w:top w:w="0" w:type="dxa"/>
+              <w:left w:w="108" w:type="dxa"/>
+              <w:bottom w:w="0" w:type="dxa"/>
+              <w:right w:w="108" w:type="dxa"/>
+            </w:tcMar>
+          </w:tcPr>
+          <w:p>
+            <w:pPr>
+              <w:pStyle w:val="Default"/>
+              <w:rPr>
+                <w:lang w:val="it-IT"/>
+              </w:rPr>
+            </w:pPr>
+            <w:r>
+              <w:rPr>
+                <w:lang w:val="it-IT"/>
+              </w:rPr>
+              <w:t>Marco Begolo</w:t>
+            </w:r>
+          </w:p>
+        </w:tc>
+        <w:tc>
+          <w:tcPr>
+            <w:tcW w:w="9813" w:type="dxa"/>
+            <w:tcBorders>
+              <w:left w:val="single" w:sz="2" w:space="0" w:color="000001"/>
+              <w:right w:val="single" w:sz="2" w:space="0" w:color="000001"/>
+            </w:tcBorders>
+            <w:shd w:val="clear" w:color="auto" w:fill="FFFFFF"/>
+            <w:tcMar>
+              <w:top w:w="0" w:type="dxa"/>
+              <w:left w:w="108" w:type="dxa"/>
+              <w:bottom w:w="0" w:type="dxa"/>
+              <w:right w:w="108" w:type="dxa"/>
+            </w:tcMar>
+          </w:tcPr>
+          <w:p>
+            <w:pPr>
+              <w:pStyle w:val="Default"/>
+              <w:rPr>
+                <w:u w:val="single"/>
+                <w:lang w:val="it-IT"/>
+              </w:rPr>
+            </w:pPr>
+            <w:r>
+              <w:rPr>
+                <w:lang w:val="it-IT"/>
+              </w:rPr>
+              <w:t>Revisione dell’intero documento. Revisione delle ore cadauno e totali.</w:t>
+            </w:r>
+          </w:p>
+        </w:tc>
+      </w:tr>
+      <w:tr>
+        <w:trPr>
+          <w:trHeight w:val="2719"/>
+        </w:trPr>
+        <w:tc>
+          <w:tcPr>
+            <w:tcW w:w="2325" w:type="dxa"/>
+            <w:tcBorders>
+              <w:left w:val="single" w:sz="2" w:space="0" w:color="000001"/>
+            </w:tcBorders>
+            <w:shd w:val="clear" w:color="auto" w:fill="FFFFFF"/>
+            <w:tcMar>
+              <w:top w:w="0" w:type="dxa"/>
+              <w:left w:w="108" w:type="dxa"/>
+              <w:bottom w:w="0" w:type="dxa"/>
+              <w:right w:w="108" w:type="dxa"/>
+            </w:tcMar>
+          </w:tcPr>
+          <w:p>
+            <w:pPr>
+              <w:pStyle w:val="Default"/>
+              <w:rPr>
+                <w:lang w:val="it-IT"/>
+              </w:rPr>
+            </w:pPr>
+            <w:r>
+              <w:rPr>
+                <w:lang w:val="it-IT"/>
+              </w:rPr>
+              <w:lastRenderedPageBreak/>
+              <w:t>19/12/2011</w:t>
+            </w:r>
+          </w:p>
+        </w:tc>
+        <w:tc>
+          <w:tcPr>
+            <w:tcW w:w="4815" w:type="dxa"/>
+            <w:tcBorders>
+              <w:left w:val="single" w:sz="2" w:space="0" w:color="000001"/>
+            </w:tcBorders>
+            <w:shd w:val="clear" w:color="auto" w:fill="FFFFFF"/>
+            <w:tcMar>
+              <w:top w:w="0" w:type="dxa"/>
+              <w:left w:w="108" w:type="dxa"/>
+              <w:bottom w:w="0" w:type="dxa"/>
+              <w:right w:w="108" w:type="dxa"/>
+            </w:tcMar>
+          </w:tcPr>
+          <w:p>
+            <w:pPr>
+              <w:pStyle w:val="Default"/>
+              <w:rPr>
+                <w:lang w:val="it-IT"/>
+              </w:rPr>
+            </w:pPr>
+            <w:r>
+              <w:rPr>
+                <w:lang w:val="it-IT"/>
+              </w:rPr>
+              <w:t>1.0</w:t>
+            </w:r>
+          </w:p>
+        </w:tc>
+        <w:tc>
+          <w:tcPr>
+            <w:tcW w:w="7320" w:type="dxa"/>
+            <w:tcBorders>
+              <w:left w:val="single" w:sz="2" w:space="0" w:color="000001"/>
+            </w:tcBorders>
+            <w:shd w:val="clear" w:color="auto" w:fill="FFFFFF"/>
+            <w:tcMar>
+              <w:top w:w="0" w:type="dxa"/>
+              <w:left w:w="108" w:type="dxa"/>
+              <w:bottom w:w="0" w:type="dxa"/>
+              <w:right w:w="108" w:type="dxa"/>
+            </w:tcMar>
+          </w:tcPr>
+          <w:p>
+            <w:pPr>
+              <w:pStyle w:val="Default"/>
+              <w:rPr>
+                <w:lang w:val="it-IT"/>
+              </w:rPr>
+            </w:pPr>
+            <w:r>
+              <w:rPr>
+                <w:lang w:val="it-IT"/>
+              </w:rPr>
+              <w:t>Giorgio Maggiolo</w:t>
+            </w:r>
+          </w:p>
+        </w:tc>
+        <w:tc>
+          <w:tcPr>
+            <w:tcW w:w="9813" w:type="dxa"/>
+            <w:tcBorders>
+              <w:left w:val="single" w:sz="2" w:space="0" w:color="000001"/>
+              <w:right w:val="single" w:sz="2" w:space="0" w:color="000001"/>
+            </w:tcBorders>
+            <w:shd w:val="clear" w:color="auto" w:fill="FFFFFF"/>
+            <w:tcMar>
+              <w:top w:w="0" w:type="dxa"/>
+              <w:left w:w="108" w:type="dxa"/>
+              <w:bottom w:w="0" w:type="dxa"/>
+              <w:right w:w="108" w:type="dxa"/>
+            </w:tcMar>
+          </w:tcPr>
+          <w:p>
+            <w:pPr>
+              <w:pStyle w:val="Default"/>
+              <w:rPr>
+                <w:lang w:val="it-IT"/>
+              </w:rPr>
+            </w:pPr>
+            <w:r>
+              <w:rPr>
+                <w:lang w:val="it-IT"/>
+              </w:rPr>
+              <w:t>Documento revisionato e approvato.</w:t>
+            </w:r>
+          </w:p>
+        </w:tc>
+      </w:tr>
+      <w:tr>
+        <w:trPr>
+          <w:trHeight w:val="2719"/>
+        </w:trPr>
+        <w:tc>
+          <w:tcPr>
+            <w:tcW w:w="2325" w:type="dxa"/>
+            <w:tcBorders>
+              <w:left w:val="single" w:sz="2" w:space="0" w:color="000001"/>
+              <w:bottom w:val="single" w:sz="2" w:space="0" w:color="000001"/>
+            </w:tcBorders>
+            <w:shd w:val="clear" w:color="auto" w:fill="FFFFFF"/>
+            <w:tcMar>
+              <w:top w:w="0" w:type="dxa"/>
+              <w:left w:w="108" w:type="dxa"/>
+              <w:bottom w:w="0" w:type="dxa"/>
+              <w:right w:w="108" w:type="dxa"/>
+            </w:tcMar>
+          </w:tcPr>
+          <w:p>
+            <w:pPr>
+              <w:pStyle w:val="Default"/>
+              <w:rPr>
+                <w:lang w:val="it-IT"/>
+              </w:rPr>
+            </w:pPr>
+          </w:p>
+        </w:tc>
+        <w:tc>
+          <w:tcPr>
+            <w:tcW w:w="4815" w:type="dxa"/>
+            <w:tcBorders>
+              <w:left w:val="single" w:sz="2" w:space="0" w:color="000001"/>
+              <w:bottom w:val="single" w:sz="2" w:space="0" w:color="000001"/>
+            </w:tcBorders>
+            <w:shd w:val="clear" w:color="auto" w:fill="FFFFFF"/>
+            <w:tcMar>
+              <w:top w:w="0" w:type="dxa"/>
+              <w:left w:w="108" w:type="dxa"/>
+              <w:bottom w:w="0" w:type="dxa"/>
+              <w:right w:w="108" w:type="dxa"/>
+            </w:tcMar>
+          </w:tcPr>
+          <w:p>
+            <w:pPr>
+              <w:pStyle w:val="Default"/>
+              <w:rPr>
+                <w:lang w:val="it-IT"/>
+              </w:rPr>
+            </w:pPr>
+          </w:p>
+        </w:tc>
+        <w:tc>
+          <w:tcPr>
+            <w:tcW w:w="7320" w:type="dxa"/>
+            <w:tcBorders>
+              <w:left w:val="single" w:sz="2" w:space="0" w:color="000001"/>
+              <w:bottom w:val="single" w:sz="2" w:space="0" w:color="000001"/>
+            </w:tcBorders>
+            <w:shd w:val="clear" w:color="auto" w:fill="FFFFFF"/>
+            <w:tcMar>
+              <w:top w:w="0" w:type="dxa"/>
+              <w:left w:w="108" w:type="dxa"/>
+              <w:bottom w:w="0" w:type="dxa"/>
+              <w:right w:w="108" w:type="dxa"/>
+            </w:tcMar>
+          </w:tcPr>
+          <w:p>
+            <w:pPr>
+              <w:pStyle w:val="Default"/>
+              <w:rPr>
+                <w:lang w:val="it-IT"/>
+              </w:rPr>
+            </w:pPr>
+          </w:p>
+        </w:tc>
+        <w:tc>
+          <w:tcPr>
+            <w:tcW w:w="9813" w:type="dxa"/>
+            <w:tcBorders>
+              <w:left w:val="single" w:sz="2" w:space="0" w:color="000001"/>
+              <w:bottom w:val="single" w:sz="2" w:space="0" w:color="000001"/>
+              <w:right w:val="single" w:sz="2" w:space="0" w:color="000001"/>
+            </w:tcBorders>
+            <w:shd w:val="clear" w:color="auto" w:fill="FFFFFF"/>
+            <w:tcMar>
+              <w:top w:w="0" w:type="dxa"/>
+              <w:left w:w="108" w:type="dxa"/>
+              <w:bottom w:w="0" w:type="dxa"/>
+              <w:right w:w="108" w:type="dxa"/>
+            </w:tcMar>
+          </w:tcPr>
+          <w:p>
+            <w:pPr>
+              <w:pStyle w:val="Default"/>
+              <w:rPr>
+                <w:lang w:val="it-IT"/>
+              </w:rPr>
+            </w:pPr>
           </w:p>
         </w:tc>
       </w:tr>
@@ -6959,7 +7425,7 @@
 </file>
 
 <file path=customXml/itemProps1.xml><?xml version="1.0" encoding="utf-8"?>
-<ds:datastoreItem xmlns:ds="http://schemas.openxmlformats.org/officeDocument/2006/customXml" ds:itemID="{82F6D402-F669-4C0B-840D-E4DEB06EF63B}">
+<ds:datastoreItem xmlns:ds="http://schemas.openxmlformats.org/officeDocument/2006/customXml" ds:itemID="{D689486D-B88C-4922-A202-92258E5EF65C}">
   <ds:schemaRefs>
     <ds:schemaRef ds:uri="http://schemas.openxmlformats.org/officeDocument/2006/bibliography"/>
   </ds:schemaRefs>

</xml_diff>